<commit_message>
Atualização dos documentos do projeto
</commit_message>
<xml_diff>
--- a/Product Backlog.docx
+++ b/Product Backlog.docx
@@ -55,11 +55,11 @@
         <w:tblLook w:val="04A0" w:firstRow="1" w:lastRow="0" w:firstColumn="1" w:lastColumn="0" w:noHBand="0" w:noVBand="1"/>
       </w:tblPr>
       <w:tblGrid>
-        <w:gridCol w:w="419"/>
+        <w:gridCol w:w="418"/>
         <w:gridCol w:w="1147"/>
         <w:gridCol w:w="1064"/>
-        <w:gridCol w:w="4720"/>
-        <w:gridCol w:w="1144"/>
+        <w:gridCol w:w="4665"/>
+        <w:gridCol w:w="1200"/>
       </w:tblGrid>
       <w:tr>
         <w:tc>
@@ -203,7 +203,7 @@
               <w:jc w:val="center"/>
             </w:pPr>
             <w:r>
-              <w:t>Não iniciado</w:t>
+              <w:t>Finalizado</w:t>
             </w:r>
           </w:p>
         </w:tc>
@@ -279,7 +279,7 @@
               <w:jc w:val="center"/>
             </w:pPr>
             <w:r>
-              <w:t>Não iniciado</w:t>
+              <w:t>Finalizados</w:t>
             </w:r>
           </w:p>
         </w:tc>
@@ -352,10 +352,8 @@
               <w:jc w:val="center"/>
             </w:pPr>
             <w:r>
-              <w:t>Não iniciado</w:t>
-            </w:r>
-            <w:bookmarkStart w:id="0" w:name="_GoBack"/>
-            <w:bookmarkEnd w:id="0"/>
+              <w:t>Iniciado</w:t>
+            </w:r>
           </w:p>
         </w:tc>
       </w:tr>
@@ -417,7 +415,7 @@
               <w:t>atividades</w:t>
             </w:r>
             <w:r>
-              <w:t xml:space="preserve"> dos alunos</w:t>
+              <w:t xml:space="preserve"> das disciplinas</w:t>
             </w:r>
           </w:p>
         </w:tc>
@@ -430,7 +428,79 @@
               <w:jc w:val="center"/>
             </w:pPr>
             <w:r>
-              <w:t>Não iniciado</w:t>
+              <w:t>Iniciado</w:t>
+            </w:r>
+          </w:p>
+        </w:tc>
+      </w:tr>
+      <w:tr>
+        <w:tc>
+          <w:tcPr>
+            <w:tcW w:w="419" w:type="dxa"/>
+          </w:tcPr>
+          <w:p>
+            <w:pPr>
+              <w:jc w:val="center"/>
+            </w:pPr>
+            <w:r>
+              <w:t>5</w:t>
+            </w:r>
+          </w:p>
+        </w:tc>
+        <w:tc>
+          <w:tcPr>
+            <w:tcW w:w="1147" w:type="dxa"/>
+          </w:tcPr>
+          <w:p>
+            <w:pPr>
+              <w:jc w:val="center"/>
+            </w:pPr>
+            <w:r>
+              <w:t>Média</w:t>
+            </w:r>
+          </w:p>
+        </w:tc>
+        <w:tc>
+          <w:tcPr>
+            <w:tcW w:w="1064" w:type="dxa"/>
+          </w:tcPr>
+          <w:p>
+            <w:pPr>
+              <w:jc w:val="center"/>
+            </w:pPr>
+            <w:r>
+              <w:t>Professor</w:t>
+            </w:r>
+          </w:p>
+        </w:tc>
+        <w:tc>
+          <w:tcPr>
+            <w:tcW w:w="4720" w:type="dxa"/>
+          </w:tcPr>
+          <w:p>
+            <w:pPr>
+              <w:jc w:val="center"/>
+            </w:pPr>
+            <w:r>
+              <w:t>Controle de avalições dos alunos</w:t>
+            </w:r>
+          </w:p>
+        </w:tc>
+        <w:tc>
+          <w:tcPr>
+            <w:tcW w:w="1144" w:type="dxa"/>
+          </w:tcPr>
+          <w:p>
+            <w:pPr>
+              <w:jc w:val="center"/>
+            </w:pPr>
+            <w:r>
+              <w:t xml:space="preserve">Não </w:t>
+            </w:r>
+            <w:bookmarkStart w:id="0" w:name="_GoBack"/>
+            <w:bookmarkEnd w:id="0"/>
+            <w:r>
+              <w:t>iniciado</w:t>
             </w:r>
           </w:p>
         </w:tc>

</xml_diff>